<commit_message>
Update Lab 08 - Abstract Data Type.docx
</commit_message>
<xml_diff>
--- a/Lab 08 - Abstract Data Type.docx
+++ b/Lab 08 - Abstract Data Type.docx
@@ -376,11 +376,26 @@
     <w:p>
       <w:pPr>
         <w:pStyle w:val="BodyText"/>
+        <w:jc w:val="center"/>
         <w:rPr>
           <w:b/>
           <w:sz w:val="32"/>
         </w:rPr>
       </w:pPr>
+      <w:r>
+        <w:rPr>
+          <w:b/>
+          <w:sz w:val="32"/>
+        </w:rPr>
+        <w:t xml:space="preserve">Repo: </w:t>
+      </w:r>
+      <w:r>
+        <w:rPr>
+          <w:b/>
+          <w:sz w:val="32"/>
+        </w:rPr>
+        <w:t>https://github.com/Affan-Rehman/lab8</w:t>
+      </w:r>
     </w:p>
     <w:p>
       <w:pPr>
@@ -4733,8 +4748,8 @@
         <w:tblLook w:val="04A0" w:firstRow="1" w:lastRow="0" w:firstColumn="1" w:lastColumn="0" w:noHBand="0" w:noVBand="1"/>
       </w:tblPr>
       <w:tblGrid>
-        <w:gridCol w:w="4842"/>
-        <w:gridCol w:w="4854"/>
+        <w:gridCol w:w="4820"/>
+        <w:gridCol w:w="4876"/>
       </w:tblGrid>
       <w:tr>
         <w:tc>
@@ -4877,6 +4892,47 @@
                 <w:color w:val="000000" w:themeColor="text1"/>
               </w:rPr>
               <w:t>Push ps2</w:t>
+            </w:r>
+          </w:p>
+          <w:p>
+            <w:pPr>
+              <w:pStyle w:val="BodyText"/>
+              <w:numPr>
+                <w:ilvl w:val="0"/>
+                <w:numId w:val="5"/>
+              </w:numPr>
+              <w:spacing w:before="42" w:line="278" w:lineRule="auto"/>
+              <w:ind w:right="112"/>
+              <w:rPr>
+                <w:color w:val="000000" w:themeColor="text1"/>
+              </w:rPr>
+            </w:pPr>
+            <w:r>
+              <w:rPr>
+                <w:rFonts w:ascii="Courier New" w:hAnsi="Courier New"/>
+                <w:b/>
+                <w:color w:val="333333"/>
+                <w:shd w:val="clear" w:color="auto" w:fill="F5F5F5"/>
+              </w:rPr>
+              <w:t xml:space="preserve"> </w:t>
+            </w:r>
+            <w:r>
+              <w:rPr>
+                <w:rFonts w:ascii="Courier New" w:hAnsi="Courier New"/>
+                <w:b/>
+                <w:color w:val="333333"/>
+                <w:shd w:val="clear" w:color="auto" w:fill="F5F5F5"/>
+              </w:rPr>
+              <w:t>GraphInstanceTest.java</w:t>
+            </w:r>
+            <w:r>
+              <w:rPr>
+                <w:rFonts w:ascii="Courier New" w:hAnsi="Courier New"/>
+                <w:b/>
+                <w:color w:val="333333"/>
+                <w:shd w:val="clear" w:color="auto" w:fill="F5F5F5"/>
+              </w:rPr>
+              <w:t xml:space="preserve"> </w:t>
             </w:r>
           </w:p>
         </w:tc>

</xml_diff>